<commit_message>
making sure code chunks don't start with #?
</commit_message>
<xml_diff>
--- a/scripts/ranas_compare.docx
+++ b/scripts/ranas_compare.docx
@@ -101,13 +101,21 @@
         <w:t xml:space="preserve"> </w:t>
       </w:r>
       <w:r>
-        <w:t xml:space="preserve">## weird that dfs are of different lengths, wtf? why are columns getting added randomly?</w:t>
+        <w:t xml:space="preserve">## weird that dfs are of different lengths, why are columns getting added randomly?. Also note that ranas is a tbl_df and new is spec_tbl_df despite being created from ranas</w:t>
+      </w:r>
+    </w:p>
+    <w:p>
+      <w:pPr>
+        <w:pStyle w:val="BodyText"/>
+      </w:pPr>
+      <w:r>
+        <w:t xml:space="preserve">define a consistent palet, labels, and theme to be used in multiple figures</w:t>
       </w:r>
       <w:r>
         <w:t xml:space="preserve"> </w:t>
       </w:r>
       <w:r>
-        <w:t xml:space="preserve">## also note that ranas is a tbl_df and new is spec_tbl_df despite being created from ranas</w:t>
+        <w:t xml:space="preserve">## still would be nice to have palet for harvested comparison</w:t>
       </w:r>
     </w:p>
     <w:p>
@@ -116,9 +124,18 @@
       </w:pPr>
       <w:r>
         <w:rPr>
-          <w:rStyle w:val="NormalTok"/>
-        </w:rPr>
-        <w:t xml:space="preserve">ranas </w:t>
+          <w:rStyle w:val="CommentTok"/>
+        </w:rPr>
+        <w:t xml:space="preserve"># palet for comparisons of all 4 site types</w:t>
+      </w:r>
+      <w:r>
+        <w:br/>
+      </w:r>
+      <w:r>
+        <w:rPr>
+          <w:rStyle w:val="NormalTok"/>
+        </w:rPr>
+        <w:t xml:space="preserve">pal </w:t>
       </w:r>
       <w:r>
         <w:rPr>
@@ -136,7 +153,7 @@
         <w:rPr>
           <w:rStyle w:val="FunctionTok"/>
         </w:rPr>
-        <w:t xml:space="preserve">read_csv</w:t>
+        <w:t xml:space="preserve">brewer.pal</w:t>
       </w:r>
       <w:r>
         <w:rPr>
@@ -146,9 +163,21 @@
       </w:r>
       <w:r>
         <w:rPr>
+          <w:rStyle w:val="DecValTok"/>
+        </w:rPr>
+        <w:t xml:space="preserve">4</w:t>
+      </w:r>
+      <w:r>
+        <w:rPr>
+          <w:rStyle w:val="NormalTok"/>
+        </w:rPr>
+        <w:t xml:space="preserve">, </w:t>
+      </w:r>
+      <w:r>
+        <w:rPr>
           <w:rStyle w:val="StringTok"/>
         </w:rPr>
-        <w:t xml:space="preserve">"data/processed_data/ranas_processed.csv"</w:t>
+        <w:t xml:space="preserve">"BrBG"</w:t>
       </w:r>
       <w:r>
         <w:rPr>
@@ -156,108 +185,26 @@
         </w:rPr>
         <w:t xml:space="preserve">)</w:t>
       </w:r>
-    </w:p>
-    <w:p>
-      <w:pPr>
-        <w:pStyle w:val="SourceCode"/>
-      </w:pPr>
-      <w:r>
-        <w:rPr>
-          <w:rStyle w:val="VerbatimChar"/>
-        </w:rPr>
-        <w:t xml:space="preserve">## New names:</w:t>
-      </w:r>
-      <w:r>
-        <w:br/>
-      </w:r>
-      <w:r>
-        <w:rPr>
-          <w:rStyle w:val="VerbatimChar"/>
-        </w:rPr>
-        <w:t xml:space="preserve">## Rows: 2262 Columns: 22</w:t>
-      </w:r>
-      <w:r>
-        <w:br/>
-      </w:r>
-      <w:r>
-        <w:rPr>
-          <w:rStyle w:val="VerbatimChar"/>
-        </w:rPr>
-        <w:t xml:space="preserve">## ── Column specification</w:t>
-      </w:r>
-      <w:r>
-        <w:br/>
-      </w:r>
-      <w:r>
-        <w:rPr>
-          <w:rStyle w:val="VerbatimChar"/>
-        </w:rPr>
-        <w:t xml:space="preserve">## ──────────────────────────────────────────────────────── Delimiter: "," chr</w:t>
-      </w:r>
-      <w:r>
-        <w:br/>
-      </w:r>
-      <w:r>
-        <w:rPr>
-          <w:rStyle w:val="VerbatimChar"/>
-        </w:rPr>
-        <w:t xml:space="preserve">## (17): Sitio, Grupo, Tipo, Fecha, Bloque, Numero, SHJ_ID, FVE_ID, DFM_ID... dbl</w:t>
-      </w:r>
-      <w:r>
-        <w:br/>
-      </w:r>
-      <w:r>
-        <w:rPr>
-          <w:rStyle w:val="VerbatimChar"/>
-        </w:rPr>
-        <w:t xml:space="preserve">## (4): ...1, Transecto, Largo, year date (1): sample_date</w:t>
-      </w:r>
-      <w:r>
-        <w:br/>
-      </w:r>
-      <w:r>
-        <w:rPr>
-          <w:rStyle w:val="VerbatimChar"/>
-        </w:rPr>
-        <w:t xml:space="preserve">## ℹ Use `spec()` to retrieve the full column specification for this data. ℹ</w:t>
-      </w:r>
-      <w:r>
-        <w:br/>
-      </w:r>
-      <w:r>
-        <w:rPr>
-          <w:rStyle w:val="VerbatimChar"/>
-        </w:rPr>
-        <w:t xml:space="preserve">## Specify the column types or set `show_col_types = FALSE` to quiet this message.</w:t>
-      </w:r>
-      <w:r>
-        <w:br/>
-      </w:r>
-      <w:r>
-        <w:rPr>
-          <w:rStyle w:val="VerbatimChar"/>
-        </w:rPr>
-        <w:t xml:space="preserve">## • `` -&gt; `...1`</w:t>
-      </w:r>
-    </w:p>
-    <w:p>
-      <w:pPr>
-        <w:pStyle w:val="SourceCode"/>
-      </w:pPr>
+      <w:r>
+        <w:br/>
+      </w:r>
+      <w:r>
+        <w:br/>
+      </w:r>
       <w:r>
         <w:rPr>
           <w:rStyle w:val="CommentTok"/>
         </w:rPr>
-        <w:t xml:space="preserve"># remove '...1' column - not sure why this is being added</w:t>
-      </w:r>
-      <w:r>
-        <w:br/>
-      </w:r>
-      <w:r>
-        <w:rPr>
-          <w:rStyle w:val="NormalTok"/>
-        </w:rPr>
-        <w:t xml:space="preserve">ranas </w:t>
+        <w:t xml:space="preserve"># site labels for 4 site comparison, use in several plots</w:t>
+      </w:r>
+      <w:r>
+        <w:br/>
+      </w:r>
+      <w:r>
+        <w:rPr>
+          <w:rStyle w:val="NormalTok"/>
+        </w:rPr>
+        <w:t xml:space="preserve">site_labels </w:t>
       </w:r>
       <w:r>
         <w:rPr>
@@ -269,16 +216,151 @@
         <w:rPr>
           <w:rStyle w:val="NormalTok"/>
         </w:rPr>
-        <w:t xml:space="preserve"> ranas </w:t>
+        <w:t xml:space="preserve">  </w:t>
+      </w:r>
+      <w:r>
+        <w:rPr>
+          <w:rStyle w:val="FunctionTok"/>
+        </w:rPr>
+        <w:t xml:space="preserve">c</w:t>
+      </w:r>
+      <w:r>
+        <w:rPr>
+          <w:rStyle w:val="NormalTok"/>
+        </w:rPr>
+        <w:t xml:space="preserve">(</w:t>
+      </w:r>
+      <w:r>
+        <w:rPr>
+          <w:rStyle w:val="StringTok"/>
+        </w:rPr>
+        <w:t xml:space="preserve">"Shade </w:t>
       </w:r>
       <w:r>
         <w:rPr>
           <w:rStyle w:val="SpecialCharTok"/>
         </w:rPr>
-        <w:t xml:space="preserve">%&gt;%</w:t>
-      </w:r>
-      <w:r>
-        <w:br/>
+        <w:t xml:space="preserve">\n</w:t>
+      </w:r>
+      <w:r>
+        <w:rPr>
+          <w:rStyle w:val="StringTok"/>
+        </w:rPr>
+        <w:t xml:space="preserve"> (n = 12)"</w:t>
+      </w:r>
+      <w:r>
+        <w:rPr>
+          <w:rStyle w:val="NormalTok"/>
+        </w:rPr>
+        <w:t xml:space="preserve">, </w:t>
+      </w:r>
+      <w:r>
+        <w:rPr>
+          <w:rStyle w:val="StringTok"/>
+        </w:rPr>
+        <w:t xml:space="preserve">"Sun </w:t>
+      </w:r>
+      <w:r>
+        <w:rPr>
+          <w:rStyle w:val="SpecialCharTok"/>
+        </w:rPr>
+        <w:t xml:space="preserve">\n</w:t>
+      </w:r>
+      <w:r>
+        <w:rPr>
+          <w:rStyle w:val="StringTok"/>
+        </w:rPr>
+        <w:t xml:space="preserve"> (n = 11)"</w:t>
+      </w:r>
+      <w:r>
+        <w:rPr>
+          <w:rStyle w:val="NormalTok"/>
+        </w:rPr>
+        <w:t xml:space="preserve">, </w:t>
+      </w:r>
+      <w:r>
+        <w:br/>
+      </w:r>
+      <w:r>
+        <w:rPr>
+          <w:rStyle w:val="NormalTok"/>
+        </w:rPr>
+        <w:t xml:space="preserve">                              </w:t>
+      </w:r>
+      <w:r>
+        <w:rPr>
+          <w:rStyle w:val="StringTok"/>
+        </w:rPr>
+        <w:t xml:space="preserve">"Abandoned </w:t>
+      </w:r>
+      <w:r>
+        <w:rPr>
+          <w:rStyle w:val="SpecialCharTok"/>
+        </w:rPr>
+        <w:t xml:space="preserve">\n</w:t>
+      </w:r>
+      <w:r>
+        <w:rPr>
+          <w:rStyle w:val="StringTok"/>
+        </w:rPr>
+        <w:t xml:space="preserve"> (n = 4)"</w:t>
+      </w:r>
+      <w:r>
+        <w:rPr>
+          <w:rStyle w:val="NormalTok"/>
+        </w:rPr>
+        <w:t xml:space="preserve">, </w:t>
+      </w:r>
+      <w:r>
+        <w:rPr>
+          <w:rStyle w:val="StringTok"/>
+        </w:rPr>
+        <w:t xml:space="preserve">"Forest </w:t>
+      </w:r>
+      <w:r>
+        <w:rPr>
+          <w:rStyle w:val="SpecialCharTok"/>
+        </w:rPr>
+        <w:t xml:space="preserve">\n</w:t>
+      </w:r>
+      <w:r>
+        <w:rPr>
+          <w:rStyle w:val="StringTok"/>
+        </w:rPr>
+        <w:t xml:space="preserve"> (n = 5)"</w:t>
+      </w:r>
+      <w:r>
+        <w:rPr>
+          <w:rStyle w:val="NormalTok"/>
+        </w:rPr>
+        <w:t xml:space="preserve">)</w:t>
+      </w:r>
+      <w:r>
+        <w:br/>
+      </w:r>
+      <w:r>
+        <w:br/>
+      </w:r>
+      <w:r>
+        <w:rPr>
+          <w:rStyle w:val="CommentTok"/>
+        </w:rPr>
+        <w:t xml:space="preserve"># site labels for harvest, non-harvest comparison</w:t>
+      </w:r>
+      <w:r>
+        <w:br/>
+      </w:r>
+      <w:r>
+        <w:rPr>
+          <w:rStyle w:val="NormalTok"/>
+        </w:rPr>
+        <w:t xml:space="preserve">labels_harvest </w:t>
+      </w:r>
+      <w:r>
+        <w:rPr>
+          <w:rStyle w:val="OtherTok"/>
+        </w:rPr>
+        <w:t xml:space="preserve">&lt;-</w:t>
       </w:r>
       <w:r>
         <w:rPr>
@@ -290,7 +372,7 @@
         <w:rPr>
           <w:rStyle w:val="FunctionTok"/>
         </w:rPr>
-        <w:t xml:space="preserve">select</w:t>
+        <w:t xml:space="preserve">c</w:t>
       </w:r>
       <w:r>
         <w:rPr>
@@ -300,21 +382,45 @@
       </w:r>
       <w:r>
         <w:rPr>
+          <w:rStyle w:val="StringTok"/>
+        </w:rPr>
+        <w:t xml:space="preserve">"Not harvested </w:t>
+      </w:r>
+      <w:r>
+        <w:rPr>
           <w:rStyle w:val="SpecialCharTok"/>
         </w:rPr>
-        <w:t xml:space="preserve">-</w:t>
-      </w:r>
-      <w:r>
-        <w:rPr>
-          <w:rStyle w:val="NormalTok"/>
-        </w:rPr>
-        <w:t xml:space="preserve">...</w:t>
-      </w:r>
-      <w:r>
-        <w:rPr>
-          <w:rStyle w:val="DecValTok"/>
-        </w:rPr>
-        <w:t xml:space="preserve">1</w:t>
+        <w:t xml:space="preserve">\n</w:t>
+      </w:r>
+      <w:r>
+        <w:rPr>
+          <w:rStyle w:val="StringTok"/>
+        </w:rPr>
+        <w:t xml:space="preserve"> (n = 9)"</w:t>
+      </w:r>
+      <w:r>
+        <w:rPr>
+          <w:rStyle w:val="NormalTok"/>
+        </w:rPr>
+        <w:t xml:space="preserve">, </w:t>
+      </w:r>
+      <w:r>
+        <w:rPr>
+          <w:rStyle w:val="StringTok"/>
+        </w:rPr>
+        <w:t xml:space="preserve">"Harvested </w:t>
+      </w:r>
+      <w:r>
+        <w:rPr>
+          <w:rStyle w:val="SpecialCharTok"/>
+        </w:rPr>
+        <w:t xml:space="preserve">\n</w:t>
+      </w:r>
+      <w:r>
+        <w:rPr>
+          <w:rStyle w:val="StringTok"/>
+        </w:rPr>
+        <w:t xml:space="preserve"> (n = 23)"</w:t>
       </w:r>
       <w:r>
         <w:rPr>
@@ -330,9 +436,18 @@
       </w:r>
       <w:r>
         <w:rPr>
-          <w:rStyle w:val="NormalTok"/>
-        </w:rPr>
-        <w:t xml:space="preserve">new </w:t>
+          <w:rStyle w:val="CommentTok"/>
+        </w:rPr>
+        <w:t xml:space="preserve"># set a theme for ggplots</w:t>
+      </w:r>
+      <w:r>
+        <w:br/>
+      </w:r>
+      <w:r>
+        <w:rPr>
+          <w:rStyle w:val="NormalTok"/>
+        </w:rPr>
+        <w:t xml:space="preserve">my_theme </w:t>
       </w:r>
       <w:r>
         <w:rPr>
@@ -348,734 +463,48 @@
       </w:r>
       <w:r>
         <w:rPr>
-          <w:rStyle w:val="FunctionTok"/>
-        </w:rPr>
-        <w:t xml:space="preserve">read_csv</w:t>
-      </w:r>
-      <w:r>
-        <w:rPr>
-          <w:rStyle w:val="NormalTok"/>
-        </w:rPr>
-        <w:t xml:space="preserve">(</w:t>
-      </w:r>
-      <w:r>
-        <w:rPr>
-          <w:rStyle w:val="StringTok"/>
-        </w:rPr>
-        <w:t xml:space="preserve">"data/processed_data/new_processed.csv"</w:t>
-      </w:r>
-      <w:r>
-        <w:rPr>
-          <w:rStyle w:val="NormalTok"/>
-        </w:rPr>
-        <w:t xml:space="preserve">)</w:t>
-      </w:r>
-    </w:p>
-    <w:p>
-      <w:pPr>
-        <w:pStyle w:val="SourceCode"/>
-      </w:pPr>
-      <w:r>
-        <w:rPr>
-          <w:rStyle w:val="VerbatimChar"/>
-        </w:rPr>
-        <w:t xml:space="preserve">## New names:</w:t>
-      </w:r>
-      <w:r>
-        <w:br/>
-      </w:r>
-      <w:r>
-        <w:rPr>
-          <w:rStyle w:val="VerbatimChar"/>
-        </w:rPr>
-        <w:t xml:space="preserve">## • `` -&gt; `...1`</w:t>
-      </w:r>
-      <w:r>
-        <w:br/>
-      </w:r>
-      <w:r>
-        <w:rPr>
-          <w:rStyle w:val="VerbatimChar"/>
-        </w:rPr>
-        <w:t xml:space="preserve">## • `...20` -&gt; `...21`</w:t>
-      </w:r>
-    </w:p>
-    <w:p>
-      <w:pPr>
-        <w:pStyle w:val="SourceCode"/>
-      </w:pPr>
-      <w:r>
-        <w:rPr>
-          <w:rStyle w:val="VerbatimChar"/>
-        </w:rPr>
-        <w:t xml:space="preserve">## Warning: One or more parsing issues, call `problems()` on your data frame for details,</w:t>
-      </w:r>
-      <w:r>
-        <w:br/>
-      </w:r>
-      <w:r>
-        <w:rPr>
-          <w:rStyle w:val="VerbatimChar"/>
-        </w:rPr>
-        <w:t xml:space="preserve">## e.g.:</w:t>
-      </w:r>
-      <w:r>
-        <w:br/>
-      </w:r>
-      <w:r>
-        <w:rPr>
-          <w:rStyle w:val="VerbatimChar"/>
-        </w:rPr>
-        <w:t xml:space="preserve">##   dat &lt;- vroom(...)</w:t>
-      </w:r>
-      <w:r>
-        <w:br/>
-      </w:r>
-      <w:r>
-        <w:rPr>
-          <w:rStyle w:val="VerbatimChar"/>
-        </w:rPr>
-        <w:t xml:space="preserve">##   problems(dat)</w:t>
-      </w:r>
-    </w:p>
-    <w:p>
-      <w:pPr>
-        <w:pStyle w:val="SourceCode"/>
-      </w:pPr>
-      <w:r>
-        <w:rPr>
-          <w:rStyle w:val="VerbatimChar"/>
-        </w:rPr>
-        <w:t xml:space="preserve">## Rows: 1840 Columns: 23</w:t>
-      </w:r>
-      <w:r>
-        <w:br/>
-      </w:r>
-      <w:r>
-        <w:rPr>
-          <w:rStyle w:val="VerbatimChar"/>
-        </w:rPr>
-        <w:t xml:space="preserve">## ── Column specification ────────────────────────────────────────────────────────</w:t>
-      </w:r>
-      <w:r>
-        <w:br/>
-      </w:r>
-      <w:r>
-        <w:rPr>
-          <w:rStyle w:val="VerbatimChar"/>
-        </w:rPr>
-        <w:t xml:space="preserve">## Delimiter: ","</w:t>
-      </w:r>
-      <w:r>
-        <w:br/>
-      </w:r>
-      <w:r>
-        <w:rPr>
-          <w:rStyle w:val="VerbatimChar"/>
-        </w:rPr>
-        <w:t xml:space="preserve">## chr  (16): Sitio, Grupo, Tipo, Fecha, Bloque, SHJ_ID, FVE_ID, DFM_ID, Final_...</w:t>
-      </w:r>
-      <w:r>
-        <w:br/>
-      </w:r>
-      <w:r>
-        <w:rPr>
-          <w:rStyle w:val="VerbatimChar"/>
-        </w:rPr>
-        <w:t xml:space="preserve">## dbl   (5): ...1, Transecto, Numero, Largo, year</w:t>
-      </w:r>
-      <w:r>
-        <w:br/>
-      </w:r>
-      <w:r>
-        <w:rPr>
-          <w:rStyle w:val="VerbatimChar"/>
-        </w:rPr>
-        <w:t xml:space="preserve">## lgl   (1): ...21</w:t>
-      </w:r>
-      <w:r>
-        <w:br/>
-      </w:r>
-      <w:r>
-        <w:rPr>
-          <w:rStyle w:val="VerbatimChar"/>
-        </w:rPr>
-        <w:t xml:space="preserve">## date  (1): sample_date</w:t>
-      </w:r>
-      <w:r>
-        <w:br/>
-      </w:r>
-      <w:r>
-        <w:rPr>
-          <w:rStyle w:val="VerbatimChar"/>
-        </w:rPr>
-        <w:t xml:space="preserve">## </w:t>
-      </w:r>
-      <w:r>
-        <w:br/>
-      </w:r>
-      <w:r>
-        <w:rPr>
-          <w:rStyle w:val="VerbatimChar"/>
-        </w:rPr>
-        <w:t xml:space="preserve">## ℹ Use `spec()` to retrieve the full column specification for this data.</w:t>
-      </w:r>
-      <w:r>
-        <w:br/>
-      </w:r>
-      <w:r>
-        <w:rPr>
-          <w:rStyle w:val="VerbatimChar"/>
-        </w:rPr>
-        <w:t xml:space="preserve">## ℹ Specify the column types or set `show_col_types = FALSE` to quiet this message.</w:t>
-      </w:r>
-    </w:p>
-    <w:p>
-      <w:pPr>
-        <w:pStyle w:val="SourceCode"/>
-      </w:pPr>
-      <w:r>
-        <w:rPr>
-          <w:rStyle w:val="NormalTok"/>
-        </w:rPr>
-        <w:t xml:space="preserve">site_data </w:t>
-      </w:r>
-      <w:r>
-        <w:rPr>
-          <w:rStyle w:val="OtherTok"/>
-        </w:rPr>
-        <w:t xml:space="preserve">&lt;-</w:t>
+          <w:rStyle w:val="ControlFlowTok"/>
+        </w:rPr>
+        <w:t xml:space="preserve">function</w:t>
+      </w:r>
+      <w:r>
+        <w:rPr>
+          <w:rStyle w:val="NormalTok"/>
+        </w:rPr>
+        <w:t xml:space="preserve">() {</w:t>
+      </w:r>
+      <w:r>
+        <w:br/>
+      </w:r>
+      <w:r>
+        <w:rPr>
+          <w:rStyle w:val="NormalTok"/>
+        </w:rPr>
+        <w:t xml:space="preserve">  </w:t>
+      </w:r>
+      <w:r>
+        <w:rPr>
+          <w:rStyle w:val="FunctionTok"/>
+        </w:rPr>
+        <w:t xml:space="preserve">theme_minimal</w:t>
+      </w:r>
+      <w:r>
+        <w:rPr>
+          <w:rStyle w:val="NormalTok"/>
+        </w:rPr>
+        <w:t xml:space="preserve">() </w:t>
+      </w:r>
+      <w:r>
+        <w:rPr>
+          <w:rStyle w:val="SpecialCharTok"/>
+        </w:rPr>
+        <w:t xml:space="preserve">+</w:t>
       </w:r>
       <w:r>
         <w:rPr>
           <w:rStyle w:val="NormalTok"/>
         </w:rPr>
         <w:t xml:space="preserve"> </w:t>
-      </w:r>
-      <w:r>
-        <w:rPr>
-          <w:rStyle w:val="FunctionTok"/>
-        </w:rPr>
-        <w:t xml:space="preserve">read_csv</w:t>
-      </w:r>
-      <w:r>
-        <w:rPr>
-          <w:rStyle w:val="NormalTok"/>
-        </w:rPr>
-        <w:t xml:space="preserve">(</w:t>
-      </w:r>
-      <w:r>
-        <w:rPr>
-          <w:rStyle w:val="StringTok"/>
-        </w:rPr>
-        <w:t xml:space="preserve">"data/processed_data/site_data_processed.csv"</w:t>
-      </w:r>
-      <w:r>
-        <w:rPr>
-          <w:rStyle w:val="NormalTok"/>
-        </w:rPr>
-        <w:t xml:space="preserve">)</w:t>
-      </w:r>
-    </w:p>
-    <w:p>
-      <w:pPr>
-        <w:pStyle w:val="SourceCode"/>
-      </w:pPr>
-      <w:r>
-        <w:rPr>
-          <w:rStyle w:val="VerbatimChar"/>
-        </w:rPr>
-        <w:t xml:space="preserve">## New names:</w:t>
-      </w:r>
-      <w:r>
-        <w:br/>
-      </w:r>
-      <w:r>
-        <w:rPr>
-          <w:rStyle w:val="VerbatimChar"/>
-        </w:rPr>
-        <w:t xml:space="preserve">## Rows: 128 Columns: 18</w:t>
-      </w:r>
-      <w:r>
-        <w:br/>
-      </w:r>
-      <w:r>
-        <w:rPr>
-          <w:rStyle w:val="VerbatimChar"/>
-        </w:rPr>
-        <w:t xml:space="preserve">## ── Column specification</w:t>
-      </w:r>
-      <w:r>
-        <w:br/>
-      </w:r>
-      <w:r>
-        <w:rPr>
-          <w:rStyle w:val="VerbatimChar"/>
-        </w:rPr>
-        <w:t xml:space="preserve">## ──────────────────────────────────────────────────────── Delimiter: "," chr</w:t>
-      </w:r>
-      <w:r>
-        <w:br/>
-      </w:r>
-      <w:r>
-        <w:rPr>
-          <w:rStyle w:val="VerbatimChar"/>
-        </w:rPr>
-        <w:t xml:space="preserve">## (9): Sitio, Tipo, Owner, Start UTM 1, Start UTM 2, End UTM 1, End UTM 2,... dbl</w:t>
-      </w:r>
-      <w:r>
-        <w:br/>
-      </w:r>
-      <w:r>
-        <w:rPr>
-          <w:rStyle w:val="VerbatimChar"/>
-        </w:rPr>
-        <w:t xml:space="preserve">## (8): ...1, Transecto, Start Latitude, Start Longitude, CC A, CC B, CC C,... lgl</w:t>
-      </w:r>
-      <w:r>
-        <w:br/>
-      </w:r>
-      <w:r>
-        <w:rPr>
-          <w:rStyle w:val="VerbatimChar"/>
-        </w:rPr>
-        <w:t xml:space="preserve">## (1): End Longitude</w:t>
-      </w:r>
-      <w:r>
-        <w:br/>
-      </w:r>
-      <w:r>
-        <w:rPr>
-          <w:rStyle w:val="VerbatimChar"/>
-        </w:rPr>
-        <w:t xml:space="preserve">## ℹ Use `spec()` to retrieve the full column specification for this data. ℹ</w:t>
-      </w:r>
-      <w:r>
-        <w:br/>
-      </w:r>
-      <w:r>
-        <w:rPr>
-          <w:rStyle w:val="VerbatimChar"/>
-        </w:rPr>
-        <w:t xml:space="preserve">## Specify the column types or set `show_col_types = FALSE` to quiet this message.</w:t>
-      </w:r>
-      <w:r>
-        <w:br/>
-      </w:r>
-      <w:r>
-        <w:rPr>
-          <w:rStyle w:val="VerbatimChar"/>
-        </w:rPr>
-        <w:t xml:space="preserve">## • `` -&gt; `...1`</w:t>
-      </w:r>
-    </w:p>
-    <w:p>
-      <w:pPr>
-        <w:pStyle w:val="FirstParagraph"/>
-      </w:pPr>
-      <w:r>
-        <w:t xml:space="preserve">define a consistent palet, labels, and theme to be used in multiple figures</w:t>
-      </w:r>
-      <w:r>
-        <w:t xml:space="preserve"> </w:t>
-      </w:r>
-      <w:r>
-        <w:t xml:space="preserve">## still would be nice to have palet for harvested comparison</w:t>
-      </w:r>
-    </w:p>
-    <w:p>
-      <w:pPr>
-        <w:pStyle w:val="SourceCode"/>
-      </w:pPr>
-      <w:r>
-        <w:rPr>
-          <w:rStyle w:val="CommentTok"/>
-        </w:rPr>
-        <w:t xml:space="preserve"># palet for comparisons of all 4 site types</w:t>
-      </w:r>
-      <w:r>
-        <w:br/>
-      </w:r>
-      <w:r>
-        <w:rPr>
-          <w:rStyle w:val="NormalTok"/>
-        </w:rPr>
-        <w:t xml:space="preserve">pal </w:t>
-      </w:r>
-      <w:r>
-        <w:rPr>
-          <w:rStyle w:val="OtherTok"/>
-        </w:rPr>
-        <w:t xml:space="preserve">&lt;-</w:t>
-      </w:r>
-      <w:r>
-        <w:rPr>
-          <w:rStyle w:val="NormalTok"/>
-        </w:rPr>
-        <w:t xml:space="preserve"> </w:t>
-      </w:r>
-      <w:r>
-        <w:rPr>
-          <w:rStyle w:val="FunctionTok"/>
-        </w:rPr>
-        <w:t xml:space="preserve">brewer.pal</w:t>
-      </w:r>
-      <w:r>
-        <w:rPr>
-          <w:rStyle w:val="NormalTok"/>
-        </w:rPr>
-        <w:t xml:space="preserve">(</w:t>
-      </w:r>
-      <w:r>
-        <w:rPr>
-          <w:rStyle w:val="DecValTok"/>
-        </w:rPr>
-        <w:t xml:space="preserve">4</w:t>
-      </w:r>
-      <w:r>
-        <w:rPr>
-          <w:rStyle w:val="NormalTok"/>
-        </w:rPr>
-        <w:t xml:space="preserve">, </w:t>
-      </w:r>
-      <w:r>
-        <w:rPr>
-          <w:rStyle w:val="StringTok"/>
-        </w:rPr>
-        <w:t xml:space="preserve">"BrBG"</w:t>
-      </w:r>
-      <w:r>
-        <w:rPr>
-          <w:rStyle w:val="NormalTok"/>
-        </w:rPr>
-        <w:t xml:space="preserve">)</w:t>
-      </w:r>
-      <w:r>
-        <w:br/>
-      </w:r>
-      <w:r>
-        <w:br/>
-      </w:r>
-      <w:r>
-        <w:rPr>
-          <w:rStyle w:val="CommentTok"/>
-        </w:rPr>
-        <w:t xml:space="preserve"># site labels for 4 site comparison, use in several plots</w:t>
-      </w:r>
-      <w:r>
-        <w:br/>
-      </w:r>
-      <w:r>
-        <w:rPr>
-          <w:rStyle w:val="NormalTok"/>
-        </w:rPr>
-        <w:t xml:space="preserve">site_labels </w:t>
-      </w:r>
-      <w:r>
-        <w:rPr>
-          <w:rStyle w:val="OtherTok"/>
-        </w:rPr>
-        <w:t xml:space="preserve">&lt;-</w:t>
-      </w:r>
-      <w:r>
-        <w:rPr>
-          <w:rStyle w:val="NormalTok"/>
-        </w:rPr>
-        <w:t xml:space="preserve">  </w:t>
-      </w:r>
-      <w:r>
-        <w:rPr>
-          <w:rStyle w:val="FunctionTok"/>
-        </w:rPr>
-        <w:t xml:space="preserve">c</w:t>
-      </w:r>
-      <w:r>
-        <w:rPr>
-          <w:rStyle w:val="NormalTok"/>
-        </w:rPr>
-        <w:t xml:space="preserve">(</w:t>
-      </w:r>
-      <w:r>
-        <w:rPr>
-          <w:rStyle w:val="StringTok"/>
-        </w:rPr>
-        <w:t xml:space="preserve">"Shade </w:t>
-      </w:r>
-      <w:r>
-        <w:rPr>
-          <w:rStyle w:val="SpecialCharTok"/>
-        </w:rPr>
-        <w:t xml:space="preserve">\n</w:t>
-      </w:r>
-      <w:r>
-        <w:rPr>
-          <w:rStyle w:val="StringTok"/>
-        </w:rPr>
-        <w:t xml:space="preserve"> (n = 12)"</w:t>
-      </w:r>
-      <w:r>
-        <w:rPr>
-          <w:rStyle w:val="NormalTok"/>
-        </w:rPr>
-        <w:t xml:space="preserve">, </w:t>
-      </w:r>
-      <w:r>
-        <w:rPr>
-          <w:rStyle w:val="StringTok"/>
-        </w:rPr>
-        <w:t xml:space="preserve">"Sun </w:t>
-      </w:r>
-      <w:r>
-        <w:rPr>
-          <w:rStyle w:val="SpecialCharTok"/>
-        </w:rPr>
-        <w:t xml:space="preserve">\n</w:t>
-      </w:r>
-      <w:r>
-        <w:rPr>
-          <w:rStyle w:val="StringTok"/>
-        </w:rPr>
-        <w:t xml:space="preserve"> (n = 11)"</w:t>
-      </w:r>
-      <w:r>
-        <w:rPr>
-          <w:rStyle w:val="NormalTok"/>
-        </w:rPr>
-        <w:t xml:space="preserve">, </w:t>
-      </w:r>
-      <w:r>
-        <w:br/>
-      </w:r>
-      <w:r>
-        <w:rPr>
-          <w:rStyle w:val="NormalTok"/>
-        </w:rPr>
-        <w:t xml:space="preserve">                              </w:t>
-      </w:r>
-      <w:r>
-        <w:rPr>
-          <w:rStyle w:val="StringTok"/>
-        </w:rPr>
-        <w:t xml:space="preserve">"Abandoned </w:t>
-      </w:r>
-      <w:r>
-        <w:rPr>
-          <w:rStyle w:val="SpecialCharTok"/>
-        </w:rPr>
-        <w:t xml:space="preserve">\n</w:t>
-      </w:r>
-      <w:r>
-        <w:rPr>
-          <w:rStyle w:val="StringTok"/>
-        </w:rPr>
-        <w:t xml:space="preserve"> (n = 4)"</w:t>
-      </w:r>
-      <w:r>
-        <w:rPr>
-          <w:rStyle w:val="NormalTok"/>
-        </w:rPr>
-        <w:t xml:space="preserve">, </w:t>
-      </w:r>
-      <w:r>
-        <w:rPr>
-          <w:rStyle w:val="StringTok"/>
-        </w:rPr>
-        <w:t xml:space="preserve">"Forest </w:t>
-      </w:r>
-      <w:r>
-        <w:rPr>
-          <w:rStyle w:val="SpecialCharTok"/>
-        </w:rPr>
-        <w:t xml:space="preserve">\n</w:t>
-      </w:r>
-      <w:r>
-        <w:rPr>
-          <w:rStyle w:val="StringTok"/>
-        </w:rPr>
-        <w:t xml:space="preserve"> (n = 5)"</w:t>
-      </w:r>
-      <w:r>
-        <w:rPr>
-          <w:rStyle w:val="NormalTok"/>
-        </w:rPr>
-        <w:t xml:space="preserve">)</w:t>
-      </w:r>
-      <w:r>
-        <w:br/>
-      </w:r>
-      <w:r>
-        <w:br/>
-      </w:r>
-      <w:r>
-        <w:rPr>
-          <w:rStyle w:val="CommentTok"/>
-        </w:rPr>
-        <w:t xml:space="preserve"># site labels for harvest, non-harvest comparison</w:t>
-      </w:r>
-      <w:r>
-        <w:br/>
-      </w:r>
-      <w:r>
-        <w:rPr>
-          <w:rStyle w:val="NormalTok"/>
-        </w:rPr>
-        <w:t xml:space="preserve">labels_harvest </w:t>
-      </w:r>
-      <w:r>
-        <w:rPr>
-          <w:rStyle w:val="OtherTok"/>
-        </w:rPr>
-        <w:t xml:space="preserve">&lt;-</w:t>
-      </w:r>
-      <w:r>
-        <w:rPr>
-          <w:rStyle w:val="NormalTok"/>
-        </w:rPr>
-        <w:t xml:space="preserve">  </w:t>
-      </w:r>
-      <w:r>
-        <w:rPr>
-          <w:rStyle w:val="FunctionTok"/>
-        </w:rPr>
-        <w:t xml:space="preserve">c</w:t>
-      </w:r>
-      <w:r>
-        <w:rPr>
-          <w:rStyle w:val="NormalTok"/>
-        </w:rPr>
-        <w:t xml:space="preserve">(</w:t>
-      </w:r>
-      <w:r>
-        <w:rPr>
-          <w:rStyle w:val="StringTok"/>
-        </w:rPr>
-        <w:t xml:space="preserve">"Not harvested </w:t>
-      </w:r>
-      <w:r>
-        <w:rPr>
-          <w:rStyle w:val="SpecialCharTok"/>
-        </w:rPr>
-        <w:t xml:space="preserve">\n</w:t>
-      </w:r>
-      <w:r>
-        <w:rPr>
-          <w:rStyle w:val="StringTok"/>
-        </w:rPr>
-        <w:t xml:space="preserve"> (n = 9)"</w:t>
-      </w:r>
-      <w:r>
-        <w:rPr>
-          <w:rStyle w:val="NormalTok"/>
-        </w:rPr>
-        <w:t xml:space="preserve">, </w:t>
-      </w:r>
-      <w:r>
-        <w:rPr>
-          <w:rStyle w:val="StringTok"/>
-        </w:rPr>
-        <w:t xml:space="preserve">"Harvested </w:t>
-      </w:r>
-      <w:r>
-        <w:rPr>
-          <w:rStyle w:val="SpecialCharTok"/>
-        </w:rPr>
-        <w:t xml:space="preserve">\n</w:t>
-      </w:r>
-      <w:r>
-        <w:rPr>
-          <w:rStyle w:val="StringTok"/>
-        </w:rPr>
-        <w:t xml:space="preserve"> (n = 23)"</w:t>
-      </w:r>
-      <w:r>
-        <w:rPr>
-          <w:rStyle w:val="NormalTok"/>
-        </w:rPr>
-        <w:t xml:space="preserve">)</w:t>
-      </w:r>
-      <w:r>
-        <w:br/>
-      </w:r>
-      <w:r>
-        <w:br/>
-      </w:r>
-      <w:r>
-        <w:rPr>
-          <w:rStyle w:val="CommentTok"/>
-        </w:rPr>
-        <w:t xml:space="preserve"># set a theme for ggplots</w:t>
-      </w:r>
-      <w:r>
-        <w:br/>
-      </w:r>
-      <w:r>
-        <w:rPr>
-          <w:rStyle w:val="NormalTok"/>
-        </w:rPr>
-        <w:t xml:space="preserve">my_theme </w:t>
-      </w:r>
-      <w:r>
-        <w:rPr>
-          <w:rStyle w:val="OtherTok"/>
-        </w:rPr>
-        <w:t xml:space="preserve">&lt;-</w:t>
-      </w:r>
-      <w:r>
-        <w:rPr>
-          <w:rStyle w:val="NormalTok"/>
-        </w:rPr>
-        <w:t xml:space="preserve"> </w:t>
-      </w:r>
-      <w:r>
-        <w:rPr>
-          <w:rStyle w:val="ControlFlowTok"/>
-        </w:rPr>
-        <w:t xml:space="preserve">function</w:t>
-      </w:r>
-      <w:r>
-        <w:rPr>
-          <w:rStyle w:val="NormalTok"/>
-        </w:rPr>
-        <w:t xml:space="preserve">() {</w:t>
-      </w:r>
-      <w:r>
-        <w:br/>
-      </w:r>
-      <w:r>
-        <w:rPr>
-          <w:rStyle w:val="NormalTok"/>
-        </w:rPr>
-        <w:t xml:space="preserve">  </w:t>
-      </w:r>
-      <w:r>
-        <w:rPr>
-          <w:rStyle w:val="FunctionTok"/>
-        </w:rPr>
-        <w:t xml:space="preserve">theme_minimal</w:t>
-      </w:r>
-      <w:r>
-        <w:rPr>
-          <w:rStyle w:val="NormalTok"/>
-        </w:rPr>
-        <w:t xml:space="preserve">() </w:t>
-      </w:r>
-      <w:r>
-        <w:rPr>
-          <w:rStyle w:val="SpecialCharTok"/>
-        </w:rPr>
-        <w:t xml:space="preserve">+</w:t>
-      </w:r>
-      <w:r>
-        <w:rPr>
-          <w:rStyle w:val="NormalTok"/>
-        </w:rPr>
-        <w:t xml:space="preserve"> </w:t>
-      </w:r>
-      <w:r>
-        <w:rPr>
-          <w:rStyle w:val="CommentTok"/>
-        </w:rPr>
-        <w:t xml:space="preserve"># Example: You can choose any base theme</w:t>
       </w:r>
       <w:r>
         <w:br/>
@@ -6129,196 +5558,169 @@
         <w:rPr>
           <w:rStyle w:val="VerbatimChar"/>
         </w:rPr>
-        <w:t xml:space="preserve">## Run 1 stress 0.2542956 </w:t>
-      </w:r>
-      <w:r>
-        <w:br/>
-      </w:r>
-      <w:r>
-        <w:rPr>
-          <w:rStyle w:val="VerbatimChar"/>
-        </w:rPr>
-        <w:t xml:space="preserve">## Run 2 stress 0.2541204 </w:t>
-      </w:r>
-      <w:r>
-        <w:br/>
-      </w:r>
-      <w:r>
-        <w:rPr>
-          <w:rStyle w:val="VerbatimChar"/>
-        </w:rPr>
-        <w:t xml:space="preserve">## Run 3 stress 0.2613539 </w:t>
-      </w:r>
-      <w:r>
-        <w:br/>
-      </w:r>
-      <w:r>
-        <w:rPr>
-          <w:rStyle w:val="VerbatimChar"/>
-        </w:rPr>
-        <w:t xml:space="preserve">## Run 4 stress 0.2864805 </w:t>
-      </w:r>
-      <w:r>
-        <w:br/>
-      </w:r>
-      <w:r>
-        <w:rPr>
-          <w:rStyle w:val="VerbatimChar"/>
-        </w:rPr>
-        <w:t xml:space="preserve">## Run 5 stress 0.2550875 </w:t>
-      </w:r>
-      <w:r>
-        <w:br/>
-      </w:r>
-      <w:r>
-        <w:rPr>
-          <w:rStyle w:val="VerbatimChar"/>
-        </w:rPr>
-        <w:t xml:space="preserve">## Run 6 stress 0.2576727 </w:t>
-      </w:r>
-      <w:r>
-        <w:br/>
-      </w:r>
-      <w:r>
-        <w:rPr>
-          <w:rStyle w:val="VerbatimChar"/>
-        </w:rPr>
-        <w:t xml:space="preserve">## Run 7 stress 0.2850589 </w:t>
-      </w:r>
-      <w:r>
-        <w:br/>
-      </w:r>
-      <w:r>
-        <w:rPr>
-          <w:rStyle w:val="VerbatimChar"/>
-        </w:rPr>
-        <w:t xml:space="preserve">## Run 8 stress 0.2576727 </w:t>
-      </w:r>
-      <w:r>
-        <w:br/>
-      </w:r>
-      <w:r>
-        <w:rPr>
-          <w:rStyle w:val="VerbatimChar"/>
-        </w:rPr>
-        <w:t xml:space="preserve">## Run 9 stress 0.2576727 </w:t>
-      </w:r>
-      <w:r>
-        <w:br/>
-      </w:r>
-      <w:r>
-        <w:rPr>
-          <w:rStyle w:val="VerbatimChar"/>
-        </w:rPr>
-        <w:t xml:space="preserve">## Run 10 stress 0.2717313 </w:t>
-      </w:r>
-      <w:r>
-        <w:br/>
-      </w:r>
-      <w:r>
-        <w:rPr>
-          <w:rStyle w:val="VerbatimChar"/>
-        </w:rPr>
-        <w:t xml:space="preserve">## Run 11 stress 0.3071875 </w:t>
-      </w:r>
-      <w:r>
-        <w:br/>
-      </w:r>
-      <w:r>
-        <w:rPr>
-          <w:rStyle w:val="VerbatimChar"/>
-        </w:rPr>
-        <w:t xml:space="preserve">## Run 12 stress 0.2576728 </w:t>
-      </w:r>
-      <w:r>
-        <w:br/>
-      </w:r>
-      <w:r>
-        <w:rPr>
-          <w:rStyle w:val="VerbatimChar"/>
-        </w:rPr>
-        <w:t xml:space="preserve">## Run 13 stress 0.2494871 </w:t>
-      </w:r>
-      <w:r>
-        <w:br/>
-      </w:r>
-      <w:r>
-        <w:rPr>
-          <w:rStyle w:val="VerbatimChar"/>
-        </w:rPr>
-        <w:t xml:space="preserve">## ... Procrustes: rmse 0.01169617  max resid 0.04710932 </w:t>
-      </w:r>
-      <w:r>
-        <w:br/>
-      </w:r>
-      <w:r>
-        <w:rPr>
-          <w:rStyle w:val="VerbatimChar"/>
-        </w:rPr>
-        <w:t xml:space="preserve">## Run 14 stress 0.2494872 </w:t>
-      </w:r>
-      <w:r>
-        <w:br/>
-      </w:r>
-      <w:r>
-        <w:rPr>
-          <w:rStyle w:val="VerbatimChar"/>
-        </w:rPr>
-        <w:t xml:space="preserve">## ... Procrustes: rmse 0.01162131  max resid 0.04678719 </w:t>
-      </w:r>
-      <w:r>
-        <w:br/>
-      </w:r>
-      <w:r>
-        <w:rPr>
-          <w:rStyle w:val="VerbatimChar"/>
-        </w:rPr>
-        <w:t xml:space="preserve">## Run 15 stress 0.273447 </w:t>
-      </w:r>
-      <w:r>
-        <w:br/>
-      </w:r>
-      <w:r>
-        <w:rPr>
-          <w:rStyle w:val="VerbatimChar"/>
-        </w:rPr>
-        <w:t xml:space="preserve">## Run 16 stress 0.2494872 </w:t>
-      </w:r>
-      <w:r>
-        <w:br/>
-      </w:r>
-      <w:r>
-        <w:rPr>
-          <w:rStyle w:val="VerbatimChar"/>
-        </w:rPr>
-        <w:t xml:space="preserve">## ... Procrustes: rmse 0.0116164  max resid 0.04675217 </w:t>
-      </w:r>
-      <w:r>
-        <w:br/>
-      </w:r>
-      <w:r>
-        <w:rPr>
-          <w:rStyle w:val="VerbatimChar"/>
-        </w:rPr>
-        <w:t xml:space="preserve">## Run 17 stress 0.2577905 </w:t>
-      </w:r>
-      <w:r>
-        <w:br/>
-      </w:r>
-      <w:r>
-        <w:rPr>
-          <w:rStyle w:val="VerbatimChar"/>
-        </w:rPr>
-        <w:t xml:space="preserve">## Run 18 stress 0.2494371 </w:t>
-      </w:r>
-      <w:r>
-        <w:br/>
-      </w:r>
-      <w:r>
-        <w:rPr>
-          <w:rStyle w:val="VerbatimChar"/>
-        </w:rPr>
-        <w:t xml:space="preserve">## ... Procrustes: rmse 0.0002777076  max resid 0.001183953 </w:t>
+        <w:t xml:space="preserve">## Run 1 stress 0.2494872 </w:t>
+      </w:r>
+      <w:r>
+        <w:br/>
+      </w:r>
+      <w:r>
+        <w:rPr>
+          <w:rStyle w:val="VerbatimChar"/>
+        </w:rPr>
+        <w:t xml:space="preserve">## ... Procrustes: rmse 0.01160053  max resid 0.04667101 </w:t>
+      </w:r>
+      <w:r>
+        <w:br/>
+      </w:r>
+      <w:r>
+        <w:rPr>
+          <w:rStyle w:val="VerbatimChar"/>
+        </w:rPr>
+        <w:t xml:space="preserve">## Run 2 stress 0.3005787 </w:t>
+      </w:r>
+      <w:r>
+        <w:br/>
+      </w:r>
+      <w:r>
+        <w:rPr>
+          <w:rStyle w:val="VerbatimChar"/>
+        </w:rPr>
+        <w:t xml:space="preserve">## Run 3 stress 0.2550878 </w:t>
+      </w:r>
+      <w:r>
+        <w:br/>
+      </w:r>
+      <w:r>
+        <w:rPr>
+          <w:rStyle w:val="VerbatimChar"/>
+        </w:rPr>
+        <w:t xml:space="preserve">## Run 4 stress 0.2600845 </w:t>
+      </w:r>
+      <w:r>
+        <w:br/>
+      </w:r>
+      <w:r>
+        <w:rPr>
+          <w:rStyle w:val="VerbatimChar"/>
+        </w:rPr>
+        <w:t xml:space="preserve">## Run 5 stress 0.2494871 </w:t>
+      </w:r>
+      <w:r>
+        <w:br/>
+      </w:r>
+      <w:r>
+        <w:rPr>
+          <w:rStyle w:val="VerbatimChar"/>
+        </w:rPr>
+        <w:t xml:space="preserve">## ... Procrustes: rmse 0.01165815  max resid 0.04696473 </w:t>
+      </w:r>
+      <w:r>
+        <w:br/>
+      </w:r>
+      <w:r>
+        <w:rPr>
+          <w:rStyle w:val="VerbatimChar"/>
+        </w:rPr>
+        <w:t xml:space="preserve">## Run 6 stress 0.2627076 </w:t>
+      </w:r>
+      <w:r>
+        <w:br/>
+      </w:r>
+      <w:r>
+        <w:rPr>
+          <w:rStyle w:val="VerbatimChar"/>
+        </w:rPr>
+        <w:t xml:space="preserve">## Run 7 stress 0.258064 </w:t>
+      </w:r>
+      <w:r>
+        <w:br/>
+      </w:r>
+      <w:r>
+        <w:rPr>
+          <w:rStyle w:val="VerbatimChar"/>
+        </w:rPr>
+        <w:t xml:space="preserve">## Run 8 stress 0.2623353 </w:t>
+      </w:r>
+      <w:r>
+        <w:br/>
+      </w:r>
+      <w:r>
+        <w:rPr>
+          <w:rStyle w:val="VerbatimChar"/>
+        </w:rPr>
+        <w:t xml:space="preserve">## Run 9 stress 0.2910167 </w:t>
+      </w:r>
+      <w:r>
+        <w:br/>
+      </w:r>
+      <w:r>
+        <w:rPr>
+          <w:rStyle w:val="VerbatimChar"/>
+        </w:rPr>
+        <w:t xml:space="preserve">## Run 10 stress 0.2810836 </w:t>
+      </w:r>
+      <w:r>
+        <w:br/>
+      </w:r>
+      <w:r>
+        <w:rPr>
+          <w:rStyle w:val="VerbatimChar"/>
+        </w:rPr>
+        <w:t xml:space="preserve">## Run 11 stress 0.2494872 </w:t>
+      </w:r>
+      <w:r>
+        <w:br/>
+      </w:r>
+      <w:r>
+        <w:rPr>
+          <w:rStyle w:val="VerbatimChar"/>
+        </w:rPr>
+        <w:t xml:space="preserve">## ... Procrustes: rmse 0.0116367  max resid 0.04684101 </w:t>
+      </w:r>
+      <w:r>
+        <w:br/>
+      </w:r>
+      <w:r>
+        <w:rPr>
+          <w:rStyle w:val="VerbatimChar"/>
+        </w:rPr>
+        <w:t xml:space="preserve">## Run 12 stress 0.2576727 </w:t>
+      </w:r>
+      <w:r>
+        <w:br/>
+      </w:r>
+      <w:r>
+        <w:rPr>
+          <w:rStyle w:val="VerbatimChar"/>
+        </w:rPr>
+        <w:t xml:space="preserve">## Run 13 stress 0.2580647 </w:t>
+      </w:r>
+      <w:r>
+        <w:br/>
+      </w:r>
+      <w:r>
+        <w:rPr>
+          <w:rStyle w:val="VerbatimChar"/>
+        </w:rPr>
+        <w:t xml:space="preserve">## Run 14 stress 0.249437 </w:t>
+      </w:r>
+      <w:r>
+        <w:br/>
+      </w:r>
+      <w:r>
+        <w:rPr>
+          <w:rStyle w:val="VerbatimChar"/>
+        </w:rPr>
+        <w:t xml:space="preserve">## ... New best solution</w:t>
+      </w:r>
+      <w:r>
+        <w:br/>
+      </w:r>
+      <w:r>
+        <w:rPr>
+          <w:rStyle w:val="VerbatimChar"/>
+        </w:rPr>
+        <w:t xml:space="preserve">## ... Procrustes: rmse 3.930045e-05  max resid 0.0001178085 </w:t>
       </w:r>
       <w:r>
         <w:br/>
@@ -6336,25 +5738,61 @@
         <w:rPr>
           <w:rStyle w:val="VerbatimChar"/>
         </w:rPr>
-        <w:t xml:space="preserve">## Run 19 stress 0.2625 </w:t>
-      </w:r>
-      <w:r>
-        <w:br/>
-      </w:r>
-      <w:r>
-        <w:rPr>
-          <w:rStyle w:val="VerbatimChar"/>
-        </w:rPr>
-        <w:t xml:space="preserve">## Run 20 stress 0.2494872 </w:t>
-      </w:r>
-      <w:r>
-        <w:br/>
-      </w:r>
-      <w:r>
-        <w:rPr>
-          <w:rStyle w:val="VerbatimChar"/>
-        </w:rPr>
-        <w:t xml:space="preserve">## ... Procrustes: rmse 0.01161434  max resid 0.04674061 </w:t>
+        <w:t xml:space="preserve">## Run 15 stress 0.2630216 </w:t>
+      </w:r>
+      <w:r>
+        <w:br/>
+      </w:r>
+      <w:r>
+        <w:rPr>
+          <w:rStyle w:val="VerbatimChar"/>
+        </w:rPr>
+        <w:t xml:space="preserve">## Run 16 stress 0.2576727 </w:t>
+      </w:r>
+      <w:r>
+        <w:br/>
+      </w:r>
+      <w:r>
+        <w:rPr>
+          <w:rStyle w:val="VerbatimChar"/>
+        </w:rPr>
+        <w:t xml:space="preserve">## Run 17 stress 0.2542954 </w:t>
+      </w:r>
+      <w:r>
+        <w:br/>
+      </w:r>
+      <w:r>
+        <w:rPr>
+          <w:rStyle w:val="VerbatimChar"/>
+        </w:rPr>
+        <w:t xml:space="preserve">## Run 18 stress 0.2494874 </w:t>
+      </w:r>
+      <w:r>
+        <w:br/>
+      </w:r>
+      <w:r>
+        <w:rPr>
+          <w:rStyle w:val="VerbatimChar"/>
+        </w:rPr>
+        <w:t xml:space="preserve">## ... Procrustes: rmse 0.01175254  max resid 0.04737963 </w:t>
+      </w:r>
+      <w:r>
+        <w:br/>
+      </w:r>
+      <w:r>
+        <w:rPr>
+          <w:rStyle w:val="VerbatimChar"/>
+        </w:rPr>
+        <w:t xml:space="preserve">## Run 19 stress 0.2516927 </w:t>
+      </w:r>
+      <w:r>
+        <w:br/>
+      </w:r>
+      <w:r>
+        <w:rPr>
+          <w:rStyle w:val="VerbatimChar"/>
+        </w:rPr>
+        <w:t xml:space="preserve">## Run 20 stress 0.2577904 </w:t>
       </w:r>
       <w:r>
         <w:br/>

</xml_diff>